<commit_message>
แก้ไข class login + regis
</commit_message>
<xml_diff>
--- a/isad/Description 01 - 13/UCS 01 dash.docx
+++ b/isad/Description 01 - 13/UCS 01 dash.docx
@@ -291,7 +291,34 @@
                 <w:szCs w:val="32"/>
                 <w:cs/>
               </w:rPr>
-              <w:t>ข้อมูลต่างๆบน</w:t>
+              <w:t>ข้อมูลต่างๆ</w:t>
+            </w:r>
+            <w:r>
+              <w:rPr>
+                <w:rFonts w:ascii="Browallia New" w:hAnsi="Browallia New" w:cs="Browallia New" w:hint="cs"/>
+                <w:sz w:val="32"/>
+                <w:szCs w:val="32"/>
+                <w:cs/>
+              </w:rPr>
+              <w:t xml:space="preserve"> </w:t>
+            </w:r>
+            <w:r>
+              <w:rPr>
+                <w:rFonts w:ascii="Browallia New" w:hAnsi="Browallia New" w:cs="Browallia New" w:hint="cs"/>
+                <w:sz w:val="32"/>
+                <w:szCs w:val="32"/>
+                <w:cs/>
+              </w:rPr>
+              <w:t>บน</w:t>
+            </w:r>
+            <w:r>
+              <w:rPr>
+                <w:rFonts w:ascii="Browallia New" w:hAnsi="Browallia New" w:cs="Browallia New" w:hint="cs"/>
+                <w:sz w:val="32"/>
+                <w:szCs w:val="32"/>
+                <w:cs/>
+              </w:rPr>
+              <w:t xml:space="preserve"> </w:t>
             </w:r>
             <w:r>
               <w:rPr>
@@ -390,12 +417,32 @@
             </w:r>
             <w:r>
               <w:rPr>
+                <w:rFonts w:ascii="Browallia New" w:hAnsi="Browallia New" w:cs="Browallia New" w:hint="cs"/>
+                <w:sz w:val="32"/>
+                <w:szCs w:val="32"/>
+                <w:cs/>
+              </w:rPr>
+              <w:t xml:space="preserve"> </w:t>
+            </w:r>
+            <w:r>
+              <w:rPr>
                 <w:rFonts w:ascii="Browallia New" w:hAnsi="Browallia New" w:cs="Browallia New"/>
                 <w:sz w:val="32"/>
                 <w:szCs w:val="32"/>
               </w:rPr>
               <w:t>Dashboard</w:t>
             </w:r>
+            <w:r>
+              <w:rPr>
+                <w:rFonts w:ascii="Browallia New" w:hAnsi="Browallia New" w:cs="Browallia New" w:hint="cs"/>
+                <w:sz w:val="32"/>
+                <w:szCs w:val="32"/>
+                <w:cs/>
+              </w:rPr>
+              <w:t xml:space="preserve"> </w:t>
+            </w:r>
+            <w:bookmarkStart w:id="0" w:name="_GoBack"/>
+            <w:bookmarkEnd w:id="0"/>
             <w:r>
               <w:rPr>
                 <w:rFonts w:ascii="Browallia New" w:hAnsi="Browallia New" w:cs="Browallia New" w:hint="cs"/>
@@ -561,6 +608,15 @@
             </w:r>
             <w:r>
               <w:rPr>
+                <w:rFonts w:ascii="Browallia New" w:hAnsi="Browallia New" w:cs="Browallia New" w:hint="cs"/>
+                <w:sz w:val="32"/>
+                <w:szCs w:val="32"/>
+                <w:cs/>
+              </w:rPr>
+              <w:t xml:space="preserve"> </w:t>
+            </w:r>
+            <w:r>
+              <w:rPr>
                 <w:rFonts w:ascii="Browallia New" w:hAnsi="Browallia New" w:cs="Browallia New"/>
                 <w:sz w:val="32"/>
                 <w:szCs w:val="32"/>
@@ -781,6 +837,15 @@
                 <w:cs/>
               </w:rPr>
               <w:t>บน</w:t>
+            </w:r>
+            <w:r>
+              <w:rPr>
+                <w:rFonts w:ascii="Browallia New" w:hAnsi="Browallia New" w:cs="Browallia New" w:hint="cs"/>
+                <w:sz w:val="32"/>
+                <w:szCs w:val="32"/>
+                <w:cs/>
+              </w:rPr>
+              <w:t xml:space="preserve"> </w:t>
             </w:r>
             <w:r>
               <w:rPr>
@@ -994,6 +1059,38 @@
               <w:t>Dashboard</w:t>
             </w:r>
           </w:p>
+          <w:p>
+            <w:pPr>
+              <w:pStyle w:val="ListParagraph"/>
+              <w:numPr>
+                <w:ilvl w:val="0"/>
+                <w:numId w:val="4"/>
+              </w:numPr>
+              <w:spacing w:before="240"/>
+              <w:rPr>
+                <w:rFonts w:ascii="Browallia New" w:hAnsi="Browallia New" w:cs="Browallia New"/>
+                <w:sz w:val="32"/>
+                <w:szCs w:val="32"/>
+              </w:rPr>
+            </w:pPr>
+            <w:r>
+              <w:rPr>
+                <w:rFonts w:ascii="Browallia New" w:hAnsi="Browallia New" w:cs="Browallia New" w:hint="cs"/>
+                <w:sz w:val="32"/>
+                <w:szCs w:val="32"/>
+                <w:cs/>
+              </w:rPr>
+              <w:t xml:space="preserve">กดปุ่มดู </w:t>
+            </w:r>
+            <w:r>
+              <w:rPr>
+                <w:rFonts w:ascii="Browallia New" w:hAnsi="Browallia New" w:cs="Browallia New"/>
+                <w:sz w:val="32"/>
+                <w:szCs w:val="32"/>
+              </w:rPr>
+              <w:t>Dashboard</w:t>
+            </w:r>
+          </w:p>
         </w:tc>
         <w:tc>
           <w:tcPr>
@@ -1082,7 +1179,7 @@
                 <w:numId w:val="8"/>
               </w:numPr>
               <w:rPr>
-                <w:rFonts w:ascii="Browallia New" w:hAnsi="Browallia New" w:cs="Browallia New" w:hint="cs"/>
+                <w:rFonts w:ascii="Browallia New" w:hAnsi="Browallia New" w:cs="Browallia New"/>
                 <w:sz w:val="32"/>
                 <w:szCs w:val="32"/>
               </w:rPr>
@@ -1145,8 +1242,6 @@
               </w:rPr>
               <w:t>ระบบแสดงข้อมูลออกมาเป็นกราฟ</w:t>
             </w:r>
-            <w:bookmarkStart w:id="0" w:name="_GoBack"/>
-            <w:bookmarkEnd w:id="0"/>
           </w:p>
         </w:tc>
       </w:tr>
@@ -1221,7 +1316,7 @@
       </w:pPr>
     </w:p>
     <w:sectPr>
-      <w:pgSz w:w="12240" w:h="15840"/>
+      <w:pgSz w:w="11907" w:h="16839" w:code="9"/>
       <w:pgMar w:top="1440" w:right="1440" w:bottom="1440" w:left="1440" w:header="720" w:footer="720" w:gutter="0"/>
       <w:cols w:space="720"/>
       <w:docGrid w:linePitch="360"/>
@@ -2565,6 +2660,36 @@
       <w:contextualSpacing/>
     </w:pPr>
   </w:style>
+  <w:style w:type="paragraph" w:styleId="BalloonText">
+    <w:name w:val="Balloon Text"/>
+    <w:basedOn w:val="Normal"/>
+    <w:link w:val="BalloonTextChar"/>
+    <w:uiPriority w:val="99"/>
+    <w:semiHidden/>
+    <w:unhideWhenUsed/>
+    <w:rsid w:val="003D6DB2"/>
+    <w:pPr>
+      <w:spacing w:after="0" w:line="240" w:lineRule="auto"/>
+    </w:pPr>
+    <w:rPr>
+      <w:rFonts w:ascii="Segoe UI" w:hAnsi="Segoe UI" w:cs="Angsana New"/>
+      <w:sz w:val="18"/>
+      <w:szCs w:val="22"/>
+    </w:rPr>
+  </w:style>
+  <w:style w:type="character" w:customStyle="1" w:styleId="BalloonTextChar">
+    <w:name w:val="Balloon Text Char"/>
+    <w:basedOn w:val="DefaultParagraphFont"/>
+    <w:link w:val="BalloonText"/>
+    <w:uiPriority w:val="99"/>
+    <w:semiHidden/>
+    <w:rsid w:val="003D6DB2"/>
+    <w:rPr>
+      <w:rFonts w:ascii="Segoe UI" w:hAnsi="Segoe UI" w:cs="Angsana New"/>
+      <w:sz w:val="18"/>
+      <w:szCs w:val="22"/>
+    </w:rPr>
+  </w:style>
 </w:styles>
 </file>
 

</xml_diff>